<commit_message>
Actualizado el readme y cambiados errores del gdd
Falta actualizar las imagenes de la arquitectura cuando este hecha
</commit_message>
<xml_diff>
--- a/GDD.docx
+++ b/GDD.docx
@@ -1,6 +1,6 @@
 
 <file path=word/document.xml><?xml version="1.0" encoding="utf-8"?>
-<w:document xmlns:wpc="http://schemas.microsoft.com/office/word/2010/wordprocessingCanvas" xmlns:cx="http://schemas.microsoft.com/office/drawing/2014/chartex" xmlns:mc="http://schemas.openxmlformats.org/markup-compatibility/2006" xmlns:o="urn:schemas-microsoft-com:office:office" xmlns:r="http://schemas.openxmlformats.org/officeDocument/2006/relationships" xmlns:m="http://schemas.openxmlformats.org/officeDocument/2006/math" xmlns:v="urn:schemas-microsoft-com:vml" xmlns:wp14="http://schemas.microsoft.com/office/word/2010/wordprocessingDrawing" xmlns:wp="http://schemas.openxmlformats.org/drawingml/2006/wordprocessingDrawing" xmlns:w10="urn:schemas-microsoft-com:office:word" xmlns:w="http://schemas.openxmlformats.org/wordprocessingml/2006/main" xmlns:w14="http://schemas.microsoft.com/office/word/2010/wordml" xmlns:w15="http://schemas.microsoft.com/office/word/2012/wordml" xmlns:w16se="http://schemas.microsoft.com/office/word/2015/wordml/symex" xmlns:wpg="http://schemas.microsoft.com/office/word/2010/wordprocessingGroup" xmlns:wpi="http://schemas.microsoft.com/office/word/2010/wordprocessingInk" xmlns:wne="http://schemas.microsoft.com/office/word/2006/wordml" xmlns:wps="http://schemas.microsoft.com/office/word/2010/wordprocessingShape" mc:Ignorable="w14 w15 w16se wp14">
+<w:document xmlns:wpc="http://schemas.microsoft.com/office/word/2010/wordprocessingCanvas" xmlns:cx="http://schemas.microsoft.com/office/drawing/2014/chartex" xmlns:cx1="http://schemas.microsoft.com/office/drawing/2015/9/8/chartex" xmlns:cx2="http://schemas.microsoft.com/office/drawing/2015/10/21/chartex" xmlns:cx3="http://schemas.microsoft.com/office/drawing/2016/5/9/chartex" xmlns:cx4="http://schemas.microsoft.com/office/drawing/2016/5/10/chartex" xmlns:cx5="http://schemas.microsoft.com/office/drawing/2016/5/11/chartex" xmlns:cx6="http://schemas.microsoft.com/office/drawing/2016/5/12/chartex" xmlns:cx7="http://schemas.microsoft.com/office/drawing/2016/5/13/chartex" xmlns:cx8="http://schemas.microsoft.com/office/drawing/2016/5/14/chartex" xmlns:mc="http://schemas.openxmlformats.org/markup-compatibility/2006" xmlns:aink="http://schemas.microsoft.com/office/drawing/2016/ink" xmlns:am3d="http://schemas.microsoft.com/office/drawing/2017/model3d" xmlns:o="urn:schemas-microsoft-com:office:office" xmlns:r="http://schemas.openxmlformats.org/officeDocument/2006/relationships" xmlns:m="http://schemas.openxmlformats.org/officeDocument/2006/math" xmlns:v="urn:schemas-microsoft-com:vml" xmlns:wp14="http://schemas.microsoft.com/office/word/2010/wordprocessingDrawing" xmlns:wp="http://schemas.openxmlformats.org/drawingml/2006/wordprocessingDrawing" xmlns:w10="urn:schemas-microsoft-com:office:word" xmlns:w="http://schemas.openxmlformats.org/wordprocessingml/2006/main" xmlns:w14="http://schemas.microsoft.com/office/word/2010/wordml" xmlns:w15="http://schemas.microsoft.com/office/word/2012/wordml" xmlns:w16cex="http://schemas.microsoft.com/office/word/2018/wordml/cex" xmlns:w16cid="http://schemas.microsoft.com/office/word/2016/wordml/cid" xmlns:w16="http://schemas.microsoft.com/office/word/2018/wordml" xmlns:w16se="http://schemas.microsoft.com/office/word/2015/wordml/symex" xmlns:wpg="http://schemas.microsoft.com/office/word/2010/wordprocessingGroup" xmlns:wpi="http://schemas.microsoft.com/office/word/2010/wordprocessingInk" xmlns:wne="http://schemas.microsoft.com/office/word/2006/wordml" xmlns:wps="http://schemas.microsoft.com/office/word/2010/wordprocessingShape" mc:Ignorable="w14 w15 w16se w16cid w16 w16cex wp14">
   <w:body>
     <w:p>
       <w:pPr>
@@ -11,6 +11,7 @@
           <w:sz w:val="36"/>
           <w:szCs w:val="36"/>
           <w:u w:val="single"/>
+          <w:lang w:val="en-GB"/>
         </w:rPr>
       </w:pPr>
       <w:r>
@@ -19,15 +20,15 @@
           <w:lang w:val="es-ES"/>
         </w:rPr>
         <w:drawing>
-          <wp:anchor distT="114300" distB="114300" distL="114300" distR="114300" simplePos="0" relativeHeight="251658240" behindDoc="0" locked="0" layoutInCell="1" hidden="0" allowOverlap="1" wp14:anchorId="58A50CDC" wp14:editId="4EEB3853">
+          <wp:anchor distT="114300" distB="114300" distL="114300" distR="114300" simplePos="0" relativeHeight="251658240" behindDoc="0" locked="0" layoutInCell="1" hidden="0" allowOverlap="1" wp14:anchorId="7AF0677A" wp14:editId="08AD2BF2">
             <wp:simplePos x="0" y="0"/>
-            <wp:positionH relativeFrom="page">
-              <wp:align>left</wp:align>
+            <wp:positionH relativeFrom="margin">
+              <wp:align>center</wp:align>
             </wp:positionH>
             <wp:positionV relativeFrom="paragraph">
               <wp:posOffset>0</wp:posOffset>
             </wp:positionV>
-            <wp:extent cx="8596313" cy="4847843"/>
+            <wp:extent cx="7300464" cy="3939540"/>
             <wp:effectExtent l="0" t="0" r="0" b="0"/>
             <wp:wrapTopAndBottom distT="114300" distB="114300"/>
             <wp:docPr id="4" name="image6.png"/>
@@ -49,7 +50,7 @@
                   <pic:spPr>
                     <a:xfrm>
                       <a:off x="0" y="0"/>
-                      <a:ext cx="8596313" cy="4847843"/>
+                      <a:ext cx="7300464" cy="3939540"/>
                     </a:xfrm>
                     <a:prstGeom prst="rect">
                       <a:avLst/>
@@ -59,10 +60,15 @@
                 </pic:pic>
               </a:graphicData>
             </a:graphic>
+            <wp14:sizeRelH relativeFrom="margin">
+              <wp14:pctWidth>0</wp14:pctWidth>
+            </wp14:sizeRelH>
+            <wp14:sizeRelV relativeFrom="margin">
+              <wp14:pctHeight>0</wp14:pctHeight>
+            </wp14:sizeRelV>
           </wp:anchor>
         </w:drawing>
       </w:r>
-      <w:proofErr w:type="spellStart"/>
       <w:r>
         <w:rPr>
           <w:rFonts w:ascii="Verdana" w:eastAsia="Verdana" w:hAnsi="Verdana" w:cs="Verdana"/>
@@ -70,76 +76,34 @@
           <w:sz w:val="36"/>
           <w:szCs w:val="36"/>
           <w:u w:val="single"/>
-        </w:rPr>
-        <w:t>Game</w:t>
-      </w:r>
-      <w:proofErr w:type="spellEnd"/>
-      <w:r>
+          <w:lang w:val="en-GB"/>
+        </w:rPr>
+        <w:t>Game Design Document</w:t>
+      </w:r>
+    </w:p>
+    <w:p>
+      <w:pPr>
+        <w:jc w:val="center"/>
         <w:rPr>
           <w:rFonts w:ascii="Verdana" w:eastAsia="Verdana" w:hAnsi="Verdana" w:cs="Verdana"/>
           <w:b/>
           <w:sz w:val="36"/>
           <w:szCs w:val="36"/>
           <w:u w:val="single"/>
-        </w:rPr>
-        <w:t xml:space="preserve"> </w:t>
-      </w:r>
-      <w:proofErr w:type="spellStart"/>
-      <w:r>
+          <w:lang w:val="en-GB"/>
+        </w:rPr>
+      </w:pPr>
+    </w:p>
+    <w:p>
+      <w:pPr>
+        <w:jc w:val="center"/>
         <w:rPr>
           <w:rFonts w:ascii="Verdana" w:eastAsia="Verdana" w:hAnsi="Verdana" w:cs="Verdana"/>
           <w:b/>
           <w:sz w:val="36"/>
           <w:szCs w:val="36"/>
           <w:u w:val="single"/>
-        </w:rPr>
-        <w:t>Design</w:t>
-      </w:r>
-      <w:proofErr w:type="spellEnd"/>
-      <w:r>
-        <w:rPr>
-          <w:rFonts w:ascii="Verdana" w:eastAsia="Verdana" w:hAnsi="Verdana" w:cs="Verdana"/>
-          <w:b/>
-          <w:sz w:val="36"/>
-          <w:szCs w:val="36"/>
-          <w:u w:val="single"/>
-        </w:rPr>
-        <w:t xml:space="preserve"> </w:t>
-      </w:r>
-      <w:proofErr w:type="spellStart"/>
-      <w:r>
-        <w:rPr>
-          <w:rFonts w:ascii="Verdana" w:eastAsia="Verdana" w:hAnsi="Verdana" w:cs="Verdana"/>
-          <w:b/>
-          <w:sz w:val="36"/>
-          <w:szCs w:val="36"/>
-          <w:u w:val="single"/>
-        </w:rPr>
-        <w:t>Document</w:t>
-      </w:r>
-      <w:proofErr w:type="spellEnd"/>
-    </w:p>
-    <w:p>
-      <w:pPr>
-        <w:jc w:val="center"/>
-        <w:rPr>
-          <w:rFonts w:ascii="Verdana" w:eastAsia="Verdana" w:hAnsi="Verdana" w:cs="Verdana"/>
-          <w:b/>
-          <w:sz w:val="36"/>
-          <w:szCs w:val="36"/>
-          <w:u w:val="single"/>
-        </w:rPr>
-      </w:pPr>
-    </w:p>
-    <w:p>
-      <w:pPr>
-        <w:jc w:val="center"/>
-        <w:rPr>
-          <w:rFonts w:ascii="Verdana" w:eastAsia="Verdana" w:hAnsi="Verdana" w:cs="Verdana"/>
-          <w:b/>
-          <w:sz w:val="36"/>
-          <w:szCs w:val="36"/>
-          <w:u w:val="single"/>
+          <w:lang w:val="en-GB"/>
         </w:rPr>
       </w:pPr>
     </w:p>
@@ -152,6 +116,7 @@
           <w:i/>
           <w:sz w:val="100"/>
           <w:szCs w:val="100"/>
+          <w:lang w:val="en-GB"/>
         </w:rPr>
       </w:pPr>
       <w:r>
@@ -161,23 +126,18 @@
           <w:i/>
           <w:sz w:val="100"/>
           <w:szCs w:val="100"/>
-        </w:rPr>
-        <w:t xml:space="preserve">King </w:t>
-      </w:r>
-      <w:proofErr w:type="spellStart"/>
-      <w:r>
-        <w:rPr>
-          <w:rFonts w:ascii="Press Start 2P" w:eastAsia="Press Start 2P" w:hAnsi="Press Start 2P" w:cs="Press Start 2P"/>
-          <w:b/>
-          <w:i/>
-          <w:sz w:val="100"/>
-          <w:szCs w:val="100"/>
-        </w:rPr>
-        <w:t>Rise</w:t>
-      </w:r>
-      <w:proofErr w:type="spellEnd"/>
-    </w:p>
-    <w:p/>
+          <w:lang w:val="en-GB"/>
+        </w:rPr>
+        <w:t>King Rise</w:t>
+      </w:r>
+    </w:p>
+    <w:p>
+      <w:pPr>
+        <w:rPr>
+          <w:lang w:val="en-GB"/>
+        </w:rPr>
+      </w:pPr>
+    </w:p>
     <w:p>
       <w:pPr>
         <w:rPr>
@@ -185,6 +145,7 @@
           <w:sz w:val="28"/>
           <w:szCs w:val="28"/>
           <w:u w:val="single"/>
+          <w:lang w:val="en-GB"/>
         </w:rPr>
       </w:pPr>
     </w:p>
@@ -195,6 +156,7 @@
           <w:sz w:val="28"/>
           <w:szCs w:val="28"/>
           <w:u w:val="single"/>
+          <w:lang w:val="en-GB"/>
         </w:rPr>
       </w:pPr>
     </w:p>
@@ -205,6 +167,7 @@
           <w:sz w:val="28"/>
           <w:szCs w:val="28"/>
           <w:u w:val="single"/>
+          <w:lang w:val="en-GB"/>
         </w:rPr>
       </w:pPr>
     </w:p>
@@ -215,6 +178,7 @@
           <w:sz w:val="28"/>
           <w:szCs w:val="28"/>
           <w:u w:val="single"/>
+          <w:lang w:val="en-GB"/>
         </w:rPr>
       </w:pPr>
     </w:p>
@@ -225,6 +189,7 @@
           <w:sz w:val="28"/>
           <w:szCs w:val="28"/>
           <w:u w:val="single"/>
+          <w:lang w:val="en-GB"/>
         </w:rPr>
       </w:pPr>
     </w:p>
@@ -235,6 +200,7 @@
           <w:sz w:val="28"/>
           <w:szCs w:val="28"/>
           <w:u w:val="single"/>
+          <w:lang w:val="en-GB"/>
         </w:rPr>
       </w:pPr>
     </w:p>
@@ -245,35 +211,63 @@
           <w:sz w:val="28"/>
           <w:szCs w:val="28"/>
           <w:u w:val="single"/>
-        </w:rPr>
-      </w:pPr>
-    </w:p>
-    <w:p>
-      <w:pPr>
-        <w:rPr>
+          <w:lang w:val="en-GB"/>
+        </w:rPr>
+      </w:pPr>
+    </w:p>
+    <w:p>
+      <w:pPr>
+        <w:rPr>
+          <w:rFonts w:ascii="Quantico" w:eastAsia="Quantico" w:hAnsi="Quantico" w:cs="Quantico"/>
           <w:i/>
           <w:sz w:val="56"/>
           <w:szCs w:val="56"/>
           <w:u w:val="single"/>
-        </w:rPr>
-      </w:pPr>
-      <w:r>
+          <w:lang w:val="en-GB"/>
+        </w:rPr>
+      </w:pPr>
+    </w:p>
+    <w:p>
+      <w:pPr>
         <w:rPr>
           <w:rFonts w:ascii="Quantico" w:eastAsia="Quantico" w:hAnsi="Quantico" w:cs="Quantico"/>
           <w:i/>
           <w:sz w:val="56"/>
           <w:szCs w:val="56"/>
           <w:u w:val="single"/>
-        </w:rPr>
-        <w:lastRenderedPageBreak/>
-        <w:t>Índice:</w:t>
-      </w:r>
-      <w:r>
+          <w:lang w:val="en-GB"/>
+        </w:rPr>
+      </w:pPr>
+    </w:p>
+    <w:p>
+      <w:pPr>
         <w:rPr>
           <w:i/>
           <w:sz w:val="56"/>
           <w:szCs w:val="56"/>
           <w:u w:val="single"/>
+          <w:lang w:val="en-GB"/>
+        </w:rPr>
+      </w:pPr>
+      <w:r>
+        <w:rPr>
+          <w:rFonts w:ascii="Quantico" w:eastAsia="Quantico" w:hAnsi="Quantico" w:cs="Quantico"/>
+          <w:i/>
+          <w:sz w:val="56"/>
+          <w:szCs w:val="56"/>
+          <w:u w:val="single"/>
+          <w:lang w:val="en-GB"/>
+        </w:rPr>
+        <w:lastRenderedPageBreak/>
+        <w:t>Índice:</w:t>
+      </w:r>
+      <w:r>
+        <w:rPr>
+          <w:i/>
+          <w:sz w:val="56"/>
+          <w:szCs w:val="56"/>
+          <w:u w:val="single"/>
+          <w:lang w:val="en-GB"/>
         </w:rPr>
         <w:t xml:space="preserve"> </w:t>
       </w:r>
@@ -403,6 +397,10 @@
         </w:rPr>
         <w:t>Construcción</w:t>
       </w:r>
+      <w:bookmarkStart w:id="6" w:name="_3r76n9os214z" w:colFirst="0" w:colLast="0"/>
+      <w:bookmarkStart w:id="7" w:name="_trnv3clkhqec" w:colFirst="0" w:colLast="0"/>
+      <w:bookmarkEnd w:id="6"/>
+      <w:bookmarkEnd w:id="7"/>
     </w:p>
     <w:p>
       <w:pPr>
@@ -416,13 +414,13 @@
           <w:rFonts w:ascii="Quantico" w:eastAsia="Quantico" w:hAnsi="Quantico" w:cs="Quantico"/>
         </w:rPr>
       </w:pPr>
-      <w:bookmarkStart w:id="6" w:name="_3r76n9os214z" w:colFirst="0" w:colLast="0"/>
-      <w:bookmarkEnd w:id="6"/>
-      <w:r>
-        <w:rPr>
-          <w:rFonts w:ascii="Quantico" w:eastAsia="Quantico" w:hAnsi="Quantico" w:cs="Quantico"/>
-        </w:rPr>
-        <w:t>Sistema de eventos</w:t>
+      <w:bookmarkStart w:id="8" w:name="_r78sc9n1z2ia" w:colFirst="0" w:colLast="0"/>
+      <w:bookmarkEnd w:id="8"/>
+      <w:r>
+        <w:rPr>
+          <w:rFonts w:ascii="Quantico" w:eastAsia="Quantico" w:hAnsi="Quantico" w:cs="Quantico"/>
+        </w:rPr>
+        <w:t>Sistema de casillas</w:t>
       </w:r>
     </w:p>
     <w:p>
@@ -437,13 +435,13 @@
           <w:rFonts w:ascii="Quantico" w:eastAsia="Quantico" w:hAnsi="Quantico" w:cs="Quantico"/>
         </w:rPr>
       </w:pPr>
-      <w:bookmarkStart w:id="7" w:name="_trnv3clkhqec" w:colFirst="0" w:colLast="0"/>
-      <w:bookmarkEnd w:id="7"/>
-      <w:r>
-        <w:rPr>
-          <w:rFonts w:ascii="Quantico" w:eastAsia="Quantico" w:hAnsi="Quantico" w:cs="Quantico"/>
-        </w:rPr>
-        <w:t>Sistema de movimientos</w:t>
+      <w:bookmarkStart w:id="9" w:name="_a3gj4r8zh404" w:colFirst="0" w:colLast="0"/>
+      <w:bookmarkEnd w:id="9"/>
+      <w:r>
+        <w:rPr>
+          <w:rFonts w:ascii="Quantico" w:eastAsia="Quantico" w:hAnsi="Quantico" w:cs="Quantico"/>
+        </w:rPr>
+        <w:t>Movimiento del jugador</w:t>
       </w:r>
     </w:p>
     <w:p>
@@ -458,13 +456,13 @@
           <w:rFonts w:ascii="Quantico" w:eastAsia="Quantico" w:hAnsi="Quantico" w:cs="Quantico"/>
         </w:rPr>
       </w:pPr>
-      <w:bookmarkStart w:id="8" w:name="_r78sc9n1z2ia" w:colFirst="0" w:colLast="0"/>
-      <w:bookmarkEnd w:id="8"/>
-      <w:r>
-        <w:rPr>
-          <w:rFonts w:ascii="Quantico" w:eastAsia="Quantico" w:hAnsi="Quantico" w:cs="Quantico"/>
-        </w:rPr>
-        <w:t>Sistema de casillas</w:t>
+      <w:bookmarkStart w:id="10" w:name="_3odmjwxyqmxr" w:colFirst="0" w:colLast="0"/>
+      <w:bookmarkEnd w:id="10"/>
+      <w:r>
+        <w:rPr>
+          <w:rFonts w:ascii="Quantico" w:eastAsia="Quantico" w:hAnsi="Quantico" w:cs="Quantico"/>
+        </w:rPr>
+        <w:t>Cámara</w:t>
       </w:r>
     </w:p>
     <w:p>
@@ -479,13 +477,13 @@
           <w:rFonts w:ascii="Quantico" w:eastAsia="Quantico" w:hAnsi="Quantico" w:cs="Quantico"/>
         </w:rPr>
       </w:pPr>
-      <w:bookmarkStart w:id="9" w:name="_a3gj4r8zh404" w:colFirst="0" w:colLast="0"/>
-      <w:bookmarkEnd w:id="9"/>
-      <w:r>
-        <w:rPr>
-          <w:rFonts w:ascii="Quantico" w:eastAsia="Quantico" w:hAnsi="Quantico" w:cs="Quantico"/>
-        </w:rPr>
-        <w:t>Movimiento del jugador</w:t>
+      <w:bookmarkStart w:id="11" w:name="_vqk7e55o8ssz" w:colFirst="0" w:colLast="0"/>
+      <w:bookmarkEnd w:id="11"/>
+      <w:r>
+        <w:rPr>
+          <w:rFonts w:ascii="Quantico" w:eastAsia="Quantico" w:hAnsi="Quantico" w:cs="Quantico"/>
+        </w:rPr>
+        <w:t>Defensa de la aldea</w:t>
       </w:r>
     </w:p>
     <w:p>
@@ -500,55 +498,19 @@
           <w:rFonts w:ascii="Quantico" w:eastAsia="Quantico" w:hAnsi="Quantico" w:cs="Quantico"/>
         </w:rPr>
       </w:pPr>
-      <w:bookmarkStart w:id="10" w:name="_3odmjwxyqmxr" w:colFirst="0" w:colLast="0"/>
-      <w:bookmarkEnd w:id="10"/>
-      <w:r>
-        <w:rPr>
-          <w:rFonts w:ascii="Quantico" w:eastAsia="Quantico" w:hAnsi="Quantico" w:cs="Quantico"/>
-        </w:rPr>
-        <w:t>Cámara</w:t>
-      </w:r>
-    </w:p>
-    <w:p>
-      <w:pPr>
-        <w:pStyle w:val="Ttulo4"/>
-        <w:numPr>
-          <w:ilvl w:val="1"/>
-          <w:numId w:val="6"/>
-        </w:numPr>
-        <w:spacing w:before="0" w:after="0" w:line="360" w:lineRule="auto"/>
-        <w:rPr>
-          <w:rFonts w:ascii="Quantico" w:eastAsia="Quantico" w:hAnsi="Quantico" w:cs="Quantico"/>
-        </w:rPr>
-      </w:pPr>
-      <w:bookmarkStart w:id="11" w:name="_vqk7e55o8ssz" w:colFirst="0" w:colLast="0"/>
-      <w:bookmarkEnd w:id="11"/>
-      <w:r>
-        <w:rPr>
-          <w:rFonts w:ascii="Quantico" w:eastAsia="Quantico" w:hAnsi="Quantico" w:cs="Quantico"/>
-        </w:rPr>
-        <w:t>Defensa de la aldea</w:t>
-      </w:r>
-    </w:p>
-    <w:p>
-      <w:pPr>
-        <w:pStyle w:val="Ttulo4"/>
-        <w:numPr>
-          <w:ilvl w:val="1"/>
-          <w:numId w:val="6"/>
-        </w:numPr>
-        <w:spacing w:before="0" w:after="0" w:line="360" w:lineRule="auto"/>
-        <w:rPr>
-          <w:rFonts w:ascii="Quantico" w:eastAsia="Quantico" w:hAnsi="Quantico" w:cs="Quantico"/>
-        </w:rPr>
-      </w:pPr>
       <w:bookmarkStart w:id="12" w:name="_5pw2gfebi8sg" w:colFirst="0" w:colLast="0"/>
       <w:bookmarkEnd w:id="12"/>
       <w:r>
         <w:rPr>
           <w:rFonts w:ascii="Quantico" w:eastAsia="Quantico" w:hAnsi="Quantico" w:cs="Quantico"/>
         </w:rPr>
-        <w:t>Ciclo de día y noche.</w:t>
+        <w:t>C</w:t>
+      </w:r>
+      <w:r>
+        <w:rPr>
+          <w:rFonts w:ascii="Quantico" w:eastAsia="Quantico" w:hAnsi="Quantico" w:cs="Quantico"/>
+        </w:rPr>
+        <w:t>ontroles.</w:t>
       </w:r>
     </w:p>
     <w:p>
@@ -781,7 +743,9 @@
           <w:u w:val="single"/>
         </w:rPr>
       </w:pPr>
-      <w:r>
+    </w:p>
+    <w:p>
+      <w:pPr>
         <w:rPr>
           <w:rFonts w:ascii="Quantico" w:eastAsia="Quantico" w:hAnsi="Quantico" w:cs="Quantico"/>
           <w:b/>
@@ -789,6 +753,15 @@
           <w:szCs w:val="40"/>
           <w:u w:val="single"/>
         </w:rPr>
+      </w:pPr>
+      <w:r>
+        <w:rPr>
+          <w:rFonts w:ascii="Quantico" w:eastAsia="Quantico" w:hAnsi="Quantico" w:cs="Quantico"/>
+          <w:b/>
+          <w:sz w:val="40"/>
+          <w:szCs w:val="40"/>
+          <w:u w:val="single"/>
+        </w:rPr>
         <w:lastRenderedPageBreak/>
         <w:t>1.-Descripción:</w:t>
       </w:r>
@@ -803,61 +776,19 @@
         <w:rPr>
           <w:rFonts w:ascii="Quantico" w:eastAsia="Quantico" w:hAnsi="Quantico" w:cs="Quantico"/>
         </w:rPr>
-        <w:t xml:space="preserve">     King </w:t>
-      </w:r>
-      <w:proofErr w:type="spellStart"/>
-      <w:r>
-        <w:rPr>
-          <w:rFonts w:ascii="Quantico" w:eastAsia="Quantico" w:hAnsi="Quantico" w:cs="Quantico"/>
-        </w:rPr>
-        <w:t>Rise</w:t>
-      </w:r>
-      <w:proofErr w:type="spellEnd"/>
-      <w:r>
-        <w:rPr>
-          <w:rFonts w:ascii="Quantico" w:eastAsia="Quantico" w:hAnsi="Quantico" w:cs="Quantico"/>
-        </w:rPr>
-        <w:t xml:space="preserve"> es un videojuego de estrategia y gestión de recursos por turnos con vista isométrica que narra la historia d</w:t>
-      </w:r>
-      <w:r>
-        <w:rPr>
-          <w:rFonts w:ascii="Quantico" w:eastAsia="Quantico" w:hAnsi="Quantico" w:cs="Quantico"/>
-        </w:rPr>
-        <w:t xml:space="preserve">e nuestro protagonista </w:t>
-      </w:r>
-      <w:proofErr w:type="spellStart"/>
-      <w:r>
-        <w:rPr>
-          <w:rFonts w:ascii="Quantico" w:eastAsia="Quantico" w:hAnsi="Quantico" w:cs="Quantico"/>
-        </w:rPr>
-        <w:t>Paradox</w:t>
-      </w:r>
-      <w:proofErr w:type="spellEnd"/>
-      <w:r>
-        <w:rPr>
-          <w:rFonts w:ascii="Quantico" w:eastAsia="Quantico" w:hAnsi="Quantico" w:cs="Quantico"/>
-        </w:rPr>
-        <w:t xml:space="preserve"> que,</w:t>
-      </w:r>
-      <w:r>
-        <w:rPr>
-          <w:rFonts w:ascii="Quantico" w:eastAsia="Quantico" w:hAnsi="Quantico" w:cs="Quantico"/>
-        </w:rPr>
-        <w:t xml:space="preserve"> tras ser secuestrado por una tribu africana, se convierte en su rey. Así el jugador a través de </w:t>
-      </w:r>
-      <w:proofErr w:type="spellStart"/>
-      <w:r>
-        <w:rPr>
-          <w:rFonts w:ascii="Quantico" w:eastAsia="Quantico" w:hAnsi="Quantico" w:cs="Quantico"/>
-        </w:rPr>
-        <w:t>Paradox</w:t>
-      </w:r>
-      <w:proofErr w:type="spellEnd"/>
-      <w:r>
-        <w:rPr>
-          <w:rFonts w:ascii="Quantico" w:eastAsia="Quantico" w:hAnsi="Quantico" w:cs="Quantico"/>
-        </w:rPr>
-        <w:t xml:space="preserve"> deberá mantener su pequeña civilización y hacerla crecer luchando contra las invasiones francesas y demás problemas que puedan aparecer durante la partida. Para ello el jugador tendrá a su alcance una gran variedad de recursos que podrá obtener explorando y explotando sus tierras y con los que hará crecer su poblado. </w:t>
+        <w:t xml:space="preserve">     King Rise es un videojuego de estrategia y gestión de recursos por turnos con vista isométrica que narra la historia d</w:t>
+      </w:r>
+      <w:r>
+        <w:rPr>
+          <w:rFonts w:ascii="Quantico" w:eastAsia="Quantico" w:hAnsi="Quantico" w:cs="Quantico"/>
+        </w:rPr>
+        <w:t>e nuestro protagonista Paradox que,</w:t>
+      </w:r>
+      <w:r>
+        <w:rPr>
+          <w:rFonts w:ascii="Quantico" w:eastAsia="Quantico" w:hAnsi="Quantico" w:cs="Quantico"/>
+        </w:rPr>
+        <w:t xml:space="preserve"> tras ser secuestrado por una tribu africana, se convierte en su rey. Así el jugador a través de Paradox deberá mantener su pequeña civilización y hacerla crecer luchando contra las invasiones francesas y demás problemas que puedan aparecer durante la partida. Para ello el jugador tendrá a su alcance una gran variedad de recursos que podrá obtener explorando y explotando sus tierras y con los que hará crecer su poblado. </w:t>
       </w:r>
     </w:p>
     <w:p>
@@ -1067,35 +998,7 @@
         <w:rPr>
           <w:rFonts w:ascii="Quantico" w:eastAsia="Quantico" w:hAnsi="Quantico" w:cs="Quantico"/>
         </w:rPr>
-        <w:t xml:space="preserve">que </w:t>
-      </w:r>
-      <w:proofErr w:type="spellStart"/>
-      <w:r>
-        <w:rPr>
-          <w:rFonts w:ascii="Quantico" w:eastAsia="Quantico" w:hAnsi="Quantico" w:cs="Quantico"/>
-        </w:rPr>
-        <w:t>ira</w:t>
-      </w:r>
-      <w:proofErr w:type="spellEnd"/>
-      <w:r>
-        <w:rPr>
-          <w:rFonts w:ascii="Quantico" w:eastAsia="Quantico" w:hAnsi="Quantico" w:cs="Quantico"/>
-        </w:rPr>
-        <w:t xml:space="preserve"> disminuyendo cada ronda, </w:t>
-      </w:r>
-      <w:proofErr w:type="spellStart"/>
-      <w:r>
-        <w:rPr>
-          <w:rFonts w:ascii="Quantico" w:eastAsia="Quantico" w:hAnsi="Quantico" w:cs="Quantico"/>
-        </w:rPr>
-        <w:t>permitiendote</w:t>
-      </w:r>
-      <w:proofErr w:type="spellEnd"/>
-      <w:r>
-        <w:rPr>
-          <w:rFonts w:ascii="Quantico" w:eastAsia="Quantico" w:hAnsi="Quantico" w:cs="Quantico"/>
-        </w:rPr>
-        <w:t xml:space="preserve"> menos acciones hasta llegar a un mínimo</w:t>
+        <w:t>que ira disminuyendo cada ronda, permitiendote menos acciones hasta llegar a un mínimo</w:t>
       </w:r>
       <w:r>
         <w:rPr>
@@ -1530,21 +1433,7 @@
         <w:rPr>
           <w:rFonts w:ascii="Quantico" w:eastAsia="Quantico" w:hAnsi="Quantico" w:cs="Quantico"/>
         </w:rPr>
-        <w:t xml:space="preserve">Indica en </w:t>
-      </w:r>
-      <w:proofErr w:type="spellStart"/>
-      <w:r>
-        <w:rPr>
-          <w:rFonts w:ascii="Quantico" w:eastAsia="Quantico" w:hAnsi="Quantico" w:cs="Quantico"/>
-        </w:rPr>
-        <w:t>que</w:t>
-      </w:r>
-      <w:proofErr w:type="spellEnd"/>
-      <w:r>
-        <w:rPr>
-          <w:rFonts w:ascii="Quantico" w:eastAsia="Quantico" w:hAnsi="Quantico" w:cs="Quantico"/>
-        </w:rPr>
-        <w:t xml:space="preserve"> dirección vendrán los franceses si por la parte de la derecha o por abajo. </w:t>
+        <w:t xml:space="preserve">Indica en que dirección vendrán los franceses si por la parte de la derecha o por abajo. </w:t>
       </w:r>
     </w:p>
     <w:p>
@@ -1581,7 +1470,7 @@
         <w:rPr>
           <w:rFonts w:ascii="Quantico" w:eastAsia="Quantico" w:hAnsi="Quantico" w:cs="Quantico"/>
         </w:rPr>
-        <w:t xml:space="preserve"> oleadas, haciendo que se entretengan con destruyéndolo sin acercarse al trono.</w:t>
+        <w:t xml:space="preserve"> oleadas, haciendo que se entretengan destruyéndolo sin acercarse al trono.</w:t>
       </w:r>
     </w:p>
     <w:p>
@@ -1674,17 +1563,8 @@
           <w:rFonts w:ascii="Quantico" w:eastAsia="Quantico" w:hAnsi="Quantico" w:cs="Quantico"/>
           <w:u w:val="single"/>
         </w:rPr>
-        <w:t xml:space="preserve">Caballo de </w:t>
-      </w:r>
-      <w:proofErr w:type="spellStart"/>
-      <w:r>
-        <w:rPr>
-          <w:rFonts w:ascii="Quantico" w:eastAsia="Quantico" w:hAnsi="Quantico" w:cs="Quantico"/>
-          <w:u w:val="single"/>
-        </w:rPr>
-        <w:t>troya</w:t>
-      </w:r>
-      <w:proofErr w:type="spellEnd"/>
+        <w:t>Caballo de troya</w:t>
+      </w:r>
       <w:r>
         <w:rPr>
           <w:rFonts w:ascii="Quantico" w:eastAsia="Quantico" w:hAnsi="Quantico" w:cs="Quantico"/>
@@ -2028,7 +1908,9 @@
           <w:u w:val="single"/>
         </w:rPr>
       </w:pPr>
-      <w:r>
+    </w:p>
+    <w:p>
+      <w:pPr>
         <w:rPr>
           <w:rFonts w:ascii="Quantico" w:eastAsia="Quantico" w:hAnsi="Quantico" w:cs="Quantico"/>
           <w:b/>
@@ -2036,10 +1918,10 @@
           <w:szCs w:val="28"/>
           <w:u w:val="single"/>
         </w:rPr>
-        <w:lastRenderedPageBreak/>
-        <w:t>2.6</w:t>
-      </w:r>
-      <w:r>
+      </w:pPr>
+    </w:p>
+    <w:p>
+      <w:pPr>
         <w:rPr>
           <w:rFonts w:ascii="Quantico" w:eastAsia="Quantico" w:hAnsi="Quantico" w:cs="Quantico"/>
           <w:b/>
@@ -2047,94 +1929,8 @@
           <w:szCs w:val="28"/>
           <w:u w:val="single"/>
         </w:rPr>
-        <w:t>-Movimiento del jugador:</w:t>
-      </w:r>
-    </w:p>
-    <w:p>
-      <w:pPr>
-        <w:rPr>
-          <w:rFonts w:ascii="Quantico" w:eastAsia="Quantico" w:hAnsi="Quantico" w:cs="Quantico"/>
-        </w:rPr>
-      </w:pPr>
-      <w:r>
-        <w:rPr>
-          <w:rFonts w:ascii="Quantico" w:eastAsia="Quantico" w:hAnsi="Quantico" w:cs="Quantico"/>
-        </w:rPr>
-        <w:t>El movimiento del jugador estará basado en un algor</w:t>
-      </w:r>
-      <w:r>
-        <w:rPr>
-          <w:rFonts w:ascii="Quantico" w:eastAsia="Quantico" w:hAnsi="Quantico" w:cs="Quantico"/>
-        </w:rPr>
-        <w:t>itmo de búsqueda de caminos</w:t>
-      </w:r>
-      <w:r>
-        <w:rPr>
-          <w:rFonts w:ascii="Quantico" w:eastAsia="Quantico" w:hAnsi="Quantico" w:cs="Quantico"/>
-        </w:rPr>
-        <w:t xml:space="preserve">. El jugador hará </w:t>
-      </w:r>
-      <w:r>
-        <w:rPr>
-          <w:rFonts w:ascii="Quantico" w:eastAsia="Quantico" w:hAnsi="Quantico" w:cs="Quantico"/>
-        </w:rPr>
-        <w:t>clic</w:t>
-      </w:r>
-      <w:r>
-        <w:rPr>
-          <w:rFonts w:ascii="Quantico" w:eastAsia="Quantico" w:hAnsi="Quantico" w:cs="Quantico"/>
-        </w:rPr>
-        <w:t xml:space="preserve"> en la casilla a la que quiera ir, y si no está ocupada se desplazará a dicha casilla por el camino más corto.</w:t>
-      </w:r>
-    </w:p>
-    <w:p>
-      <w:pPr>
-        <w:rPr>
-          <w:rFonts w:ascii="Quantico" w:eastAsia="Quantico" w:hAnsi="Quantico" w:cs="Quantico"/>
-        </w:rPr>
-      </w:pPr>
-    </w:p>
-    <w:p>
-      <w:pPr>
-        <w:rPr>
-          <w:rFonts w:ascii="Quantico" w:eastAsia="Quantico" w:hAnsi="Quantico" w:cs="Quantico"/>
-        </w:rPr>
-      </w:pPr>
-      <w:r>
-        <w:rPr>
-          <w:rFonts w:ascii="Quantico" w:eastAsia="Quantico" w:hAnsi="Quantico" w:cs="Quantico"/>
-        </w:rPr>
-        <w:t>Si la casilla destino está ocupada, el jugador no hace nada.</w:t>
-      </w:r>
-      <w:r>
-        <w:rPr>
-          <w:rFonts w:ascii="Quantico" w:eastAsia="Quantico" w:hAnsi="Quantico" w:cs="Quantico"/>
-        </w:rPr>
-        <w:t xml:space="preserve"> </w:t>
-      </w:r>
-      <w:r>
-        <w:rPr>
-          <w:rFonts w:ascii="Quantico" w:eastAsia="Quantico" w:hAnsi="Quantico" w:cs="Quantico"/>
-        </w:rPr>
-        <w:t>Moverse largas distancias consumirá acciones.</w:t>
-      </w:r>
-    </w:p>
-    <w:p>
-      <w:pPr>
-        <w:rPr>
-          <w:rFonts w:ascii="Quantico" w:eastAsia="Quantico" w:hAnsi="Quantico" w:cs="Quantico"/>
-        </w:rPr>
-      </w:pPr>
-    </w:p>
-    <w:p>
-      <w:pPr>
-        <w:rPr>
-          <w:rFonts w:ascii="Quantico" w:eastAsia="Quantico" w:hAnsi="Quantico" w:cs="Quantico"/>
-        </w:rPr>
-      </w:pPr>
-    </w:p>
-    <w:p>
-      <w:pPr>
+      </w:pPr>
+      <w:r>
         <w:rPr>
           <w:rFonts w:ascii="Quantico" w:eastAsia="Quantico" w:hAnsi="Quantico" w:cs="Quantico"/>
           <w:b/>
@@ -2142,7 +1938,8 @@
           <w:szCs w:val="28"/>
           <w:u w:val="single"/>
         </w:rPr>
-      </w:pPr>
+        <w:t>2.6</w:t>
+      </w:r>
       <w:r>
         <w:rPr>
           <w:rFonts w:ascii="Quantico" w:eastAsia="Quantico" w:hAnsi="Quantico" w:cs="Quantico"/>
@@ -2151,9 +1948,11 @@
           <w:szCs w:val="28"/>
           <w:u w:val="single"/>
         </w:rPr>
-        <w:t>2.7</w:t>
-      </w:r>
-      <w:r>
+        <w:t>-Movimiento del jugador:</w:t>
+      </w:r>
+    </w:p>
+    <w:p>
+      <w:pPr>
         <w:rPr>
           <w:rFonts w:ascii="Quantico" w:eastAsia="Quantico" w:hAnsi="Quantico" w:cs="Quantico"/>
           <w:b/>
@@ -2161,8 +1960,90 @@
           <w:szCs w:val="28"/>
           <w:u w:val="single"/>
         </w:rPr>
-        <w:t>-Cámara:</w:t>
-      </w:r>
+      </w:pPr>
+    </w:p>
+    <w:p>
+      <w:pPr>
+        <w:rPr>
+          <w:rFonts w:ascii="Quantico" w:eastAsia="Quantico" w:hAnsi="Quantico" w:cs="Quantico"/>
+        </w:rPr>
+      </w:pPr>
+      <w:r>
+        <w:rPr>
+          <w:rFonts w:ascii="Quantico" w:eastAsia="Quantico" w:hAnsi="Quantico" w:cs="Quantico"/>
+        </w:rPr>
+        <w:t>El movimiento del jugador estará basado en un algor</w:t>
+      </w:r>
+      <w:r>
+        <w:rPr>
+          <w:rFonts w:ascii="Quantico" w:eastAsia="Quantico" w:hAnsi="Quantico" w:cs="Quantico"/>
+        </w:rPr>
+        <w:t>itmo de búsqueda de caminos</w:t>
+      </w:r>
+      <w:r>
+        <w:rPr>
+          <w:rFonts w:ascii="Quantico" w:eastAsia="Quantico" w:hAnsi="Quantico" w:cs="Quantico"/>
+        </w:rPr>
+        <w:t xml:space="preserve">. El jugador hará </w:t>
+      </w:r>
+      <w:r>
+        <w:rPr>
+          <w:rFonts w:ascii="Quantico" w:eastAsia="Quantico" w:hAnsi="Quantico" w:cs="Quantico"/>
+        </w:rPr>
+        <w:t>clic</w:t>
+      </w:r>
+      <w:r>
+        <w:rPr>
+          <w:rFonts w:ascii="Quantico" w:eastAsia="Quantico" w:hAnsi="Quantico" w:cs="Quantico"/>
+        </w:rPr>
+        <w:t xml:space="preserve"> en la casilla a la que quiera ir, y si no está ocupada se desplazará a dicha casilla por el camino más corto.</w:t>
+      </w:r>
+    </w:p>
+    <w:p>
+      <w:pPr>
+        <w:rPr>
+          <w:rFonts w:ascii="Quantico" w:eastAsia="Quantico" w:hAnsi="Quantico" w:cs="Quantico"/>
+        </w:rPr>
+      </w:pPr>
+    </w:p>
+    <w:p>
+      <w:pPr>
+        <w:rPr>
+          <w:rFonts w:ascii="Quantico" w:eastAsia="Quantico" w:hAnsi="Quantico" w:cs="Quantico"/>
+        </w:rPr>
+      </w:pPr>
+      <w:r>
+        <w:rPr>
+          <w:rFonts w:ascii="Quantico" w:eastAsia="Quantico" w:hAnsi="Quantico" w:cs="Quantico"/>
+        </w:rPr>
+        <w:t>Si la casilla destino está ocupada, el jugador no hace nada.</w:t>
+      </w:r>
+      <w:r>
+        <w:rPr>
+          <w:rFonts w:ascii="Quantico" w:eastAsia="Quantico" w:hAnsi="Quantico" w:cs="Quantico"/>
+        </w:rPr>
+        <w:t xml:space="preserve"> </w:t>
+      </w:r>
+      <w:r>
+        <w:rPr>
+          <w:rFonts w:ascii="Quantico" w:eastAsia="Quantico" w:hAnsi="Quantico" w:cs="Quantico"/>
+        </w:rPr>
+        <w:t>Moverse largas distancias consumirá acciones.</w:t>
+      </w:r>
+    </w:p>
+    <w:p>
+      <w:pPr>
+        <w:rPr>
+          <w:rFonts w:ascii="Quantico" w:eastAsia="Quantico" w:hAnsi="Quantico" w:cs="Quantico"/>
+        </w:rPr>
+      </w:pPr>
+    </w:p>
+    <w:p>
+      <w:pPr>
+        <w:rPr>
+          <w:rFonts w:ascii="Quantico" w:eastAsia="Quantico" w:hAnsi="Quantico" w:cs="Quantico"/>
+        </w:rPr>
+      </w:pPr>
     </w:p>
     <w:p>
       <w:pPr>
@@ -2177,27 +2058,13 @@
       <w:r>
         <w:rPr>
           <w:rFonts w:ascii="Quantico" w:eastAsia="Quantico" w:hAnsi="Quantico" w:cs="Quantico"/>
-        </w:rPr>
-        <w:t xml:space="preserve">La cámara será libre y se moverá con las teclas W (arriba), A (izquierda), S (abajo) y D (derecha) del teclado. </w:t>
-      </w:r>
-    </w:p>
-    <w:p>
-      <w:pPr>
-        <w:rPr>
-          <w:rFonts w:ascii="Quantico" w:eastAsia="Quantico" w:hAnsi="Quantico" w:cs="Quantico"/>
-        </w:rPr>
-      </w:pPr>
-    </w:p>
-    <w:p>
-      <w:pPr>
-        <w:rPr>
-          <w:rFonts w:ascii="Quantico" w:eastAsia="Quantico" w:hAnsi="Quantico" w:cs="Quantico"/>
           <w:b/>
           <w:sz w:val="28"/>
           <w:szCs w:val="28"/>
           <w:u w:val="single"/>
         </w:rPr>
-      </w:pPr>
+        <w:t>2.7</w:t>
+      </w:r>
       <w:r>
         <w:rPr>
           <w:rFonts w:ascii="Quantico" w:eastAsia="Quantico" w:hAnsi="Quantico" w:cs="Quantico"/>
@@ -2206,9 +2073,11 @@
           <w:szCs w:val="28"/>
           <w:u w:val="single"/>
         </w:rPr>
-        <w:t>2.</w:t>
-      </w:r>
-      <w:r>
+        <w:t>-Cámara:</w:t>
+      </w:r>
+    </w:p>
+    <w:p>
+      <w:pPr>
         <w:rPr>
           <w:rFonts w:ascii="Quantico" w:eastAsia="Quantico" w:hAnsi="Quantico" w:cs="Quantico"/>
           <w:b/>
@@ -2216,9 +2085,23 @@
           <w:szCs w:val="28"/>
           <w:u w:val="single"/>
         </w:rPr>
-        <w:t>8</w:t>
-      </w:r>
-      <w:r>
+      </w:pPr>
+      <w:r>
+        <w:rPr>
+          <w:rFonts w:ascii="Quantico" w:eastAsia="Quantico" w:hAnsi="Quantico" w:cs="Quantico"/>
+        </w:rPr>
+        <w:t xml:space="preserve">La cámara será libre y se moverá con las teclas W (arriba), A (izquierda), S (abajo) y D (derecha) del teclado. </w:t>
+      </w:r>
+    </w:p>
+    <w:p>
+      <w:pPr>
+        <w:rPr>
+          <w:rFonts w:ascii="Quantico" w:eastAsia="Quantico" w:hAnsi="Quantico" w:cs="Quantico"/>
+        </w:rPr>
+      </w:pPr>
+    </w:p>
+    <w:p>
+      <w:pPr>
         <w:rPr>
           <w:rFonts w:ascii="Quantico" w:eastAsia="Quantico" w:hAnsi="Quantico" w:cs="Quantico"/>
           <w:b/>
@@ -2226,76 +2109,17 @@
           <w:szCs w:val="28"/>
           <w:u w:val="single"/>
         </w:rPr>
-        <w:t>-Defensa de la aldea:</w:t>
-      </w:r>
-    </w:p>
-    <w:p>
-      <w:pPr>
-        <w:rPr>
-          <w:rFonts w:ascii="Quantico" w:eastAsia="Quantico" w:hAnsi="Quantico" w:cs="Quantico"/>
-          <w:b/>
-          <w:u w:val="single"/>
-        </w:rPr>
-      </w:pPr>
-      <w:r>
-        <w:rPr>
-          <w:rFonts w:ascii="Quantico" w:eastAsia="Quantico" w:hAnsi="Quantico" w:cs="Quantico"/>
-        </w:rPr>
-        <w:t>La defensa de la aldea será pasiva, el jugador no interacciona. Lo que sí podrá hacer</w:t>
-      </w:r>
-      <w:r>
-        <w:rPr>
-          <w:rFonts w:ascii="Quantico" w:eastAsia="Quantico" w:hAnsi="Quantico" w:cs="Quantico"/>
-        </w:rPr>
-        <w:t>, antes de la batalla</w:t>
-      </w:r>
-      <w:r>
-        <w:rPr>
-          <w:rFonts w:ascii="Quantico" w:eastAsia="Quantico" w:hAnsi="Quantico" w:cs="Quantico"/>
-        </w:rPr>
-        <w:t xml:space="preserve"> es elegir cuantos aldeanos defienden y cuantos se esconden</w:t>
-      </w:r>
-      <w:r>
-        <w:rPr>
-          <w:rFonts w:ascii="Quantico" w:eastAsia="Quantico" w:hAnsi="Quantico" w:cs="Quantico"/>
-        </w:rPr>
-        <w:t xml:space="preserve">. Los aldeanos que se encuentren en los edificios escondidos saldrán de ellos al ser destruido dicho edificio y atacaran a los franceses. </w:t>
-      </w:r>
-      <w:r>
-        <w:rPr>
-          <w:rFonts w:ascii="Quantico" w:eastAsia="Quantico" w:hAnsi="Quantico" w:cs="Quantico"/>
-        </w:rPr>
-        <w:t>También</w:t>
-      </w:r>
-      <w:r>
-        <w:rPr>
-          <w:rFonts w:ascii="Quantico" w:eastAsia="Quantico" w:hAnsi="Quantico" w:cs="Quantico"/>
-        </w:rPr>
-        <w:t xml:space="preserve"> el jugador deberá gestionar bien su aldea con edificios de defensa en la fase de construcción para frenar a el ataque de los franceses. </w:t>
-      </w:r>
-    </w:p>
-    <w:p>
-      <w:pPr>
-        <w:rPr>
-          <w:rFonts w:ascii="Quantico" w:eastAsia="Quantico" w:hAnsi="Quantico" w:cs="Quantico"/>
-        </w:rPr>
-      </w:pPr>
-    </w:p>
-    <w:p>
-      <w:pPr>
-        <w:rPr>
-          <w:rFonts w:ascii="Quantico" w:eastAsia="Quantico" w:hAnsi="Quantico" w:cs="Quantico"/>
-        </w:rPr>
-      </w:pPr>
-    </w:p>
-    <w:p>
-      <w:pPr>
-        <w:rPr>
-          <w:rFonts w:ascii="Quantico" w:eastAsia="Quantico" w:hAnsi="Quantico" w:cs="Quantico"/>
+      </w:pPr>
+      <w:r>
+        <w:rPr>
+          <w:rFonts w:ascii="Quantico" w:eastAsia="Quantico" w:hAnsi="Quantico" w:cs="Quantico"/>
+          <w:b/>
           <w:sz w:val="28"/>
           <w:szCs w:val="28"/>
-        </w:rPr>
-      </w:pPr>
+          <w:u w:val="single"/>
+        </w:rPr>
+        <w:t>2.</w:t>
+      </w:r>
       <w:r>
         <w:rPr>
           <w:rFonts w:ascii="Quantico" w:eastAsia="Quantico" w:hAnsi="Quantico" w:cs="Quantico"/>
@@ -2304,7 +2128,7 @@
           <w:szCs w:val="28"/>
           <w:u w:val="single"/>
         </w:rPr>
-        <w:t>2.</w:t>
+        <w:t>8</w:t>
       </w:r>
       <w:r>
         <w:rPr>
@@ -2314,9 +2138,70 @@
           <w:szCs w:val="28"/>
           <w:u w:val="single"/>
         </w:rPr>
-        <w:t>9</w:t>
-      </w:r>
-      <w:r>
+        <w:t>-Defensa de la aldea:</w:t>
+      </w:r>
+    </w:p>
+    <w:p>
+      <w:pPr>
+        <w:rPr>
+          <w:rFonts w:ascii="Quantico" w:eastAsia="Quantico" w:hAnsi="Quantico" w:cs="Quantico"/>
+          <w:b/>
+          <w:u w:val="single"/>
+        </w:rPr>
+      </w:pPr>
+      <w:r>
+        <w:rPr>
+          <w:rFonts w:ascii="Quantico" w:eastAsia="Quantico" w:hAnsi="Quantico" w:cs="Quantico"/>
+        </w:rPr>
+        <w:t>La defensa de la aldea será pasiva, el jugador no interacciona. Lo que sí podrá hacer</w:t>
+      </w:r>
+      <w:r>
+        <w:rPr>
+          <w:rFonts w:ascii="Quantico" w:eastAsia="Quantico" w:hAnsi="Quantico" w:cs="Quantico"/>
+        </w:rPr>
+        <w:t>, antes de la batalla</w:t>
+      </w:r>
+      <w:r>
+        <w:rPr>
+          <w:rFonts w:ascii="Quantico" w:eastAsia="Quantico" w:hAnsi="Quantico" w:cs="Quantico"/>
+        </w:rPr>
+        <w:t xml:space="preserve"> es elegir cuantos aldeanos defienden y cuantos se esconden</w:t>
+      </w:r>
+      <w:r>
+        <w:rPr>
+          <w:rFonts w:ascii="Quantico" w:eastAsia="Quantico" w:hAnsi="Quantico" w:cs="Quantico"/>
+        </w:rPr>
+        <w:t xml:space="preserve">. Los aldeanos que se encuentren en los edificios escondidos saldrán de ellos al ser destruido dicho edificio y atacaran a los franceses. </w:t>
+      </w:r>
+      <w:r>
+        <w:rPr>
+          <w:rFonts w:ascii="Quantico" w:eastAsia="Quantico" w:hAnsi="Quantico" w:cs="Quantico"/>
+        </w:rPr>
+        <w:t>También</w:t>
+      </w:r>
+      <w:r>
+        <w:rPr>
+          <w:rFonts w:ascii="Quantico" w:eastAsia="Quantico" w:hAnsi="Quantico" w:cs="Quantico"/>
+        </w:rPr>
+        <w:t xml:space="preserve"> el jugador deberá gestionar bien su aldea con edificios de defensa en la fase de construcción para frenar a el ataque de los franceses. </w:t>
+      </w:r>
+    </w:p>
+    <w:p>
+      <w:pPr>
+        <w:rPr>
+          <w:rFonts w:ascii="Quantico" w:eastAsia="Quantico" w:hAnsi="Quantico" w:cs="Quantico"/>
+        </w:rPr>
+      </w:pPr>
+    </w:p>
+    <w:p>
+      <w:pPr>
+        <w:rPr>
+          <w:rFonts w:ascii="Quantico" w:eastAsia="Quantico" w:hAnsi="Quantico" w:cs="Quantico"/>
+        </w:rPr>
+      </w:pPr>
+    </w:p>
+    <w:p>
+      <w:pPr>
         <w:rPr>
           <w:rFonts w:ascii="Quantico" w:eastAsia="Quantico" w:hAnsi="Quantico" w:cs="Quantico"/>
           <w:b/>
@@ -2324,44 +2209,8 @@
           <w:szCs w:val="28"/>
           <w:u w:val="single"/>
         </w:rPr>
-        <w:t>-Ciclo de día y noche:</w:t>
-      </w:r>
-    </w:p>
-    <w:p>
-      <w:pPr>
-        <w:rPr>
-          <w:rFonts w:ascii="Quantico" w:eastAsia="Quantico" w:hAnsi="Quantico" w:cs="Quantico"/>
-        </w:rPr>
-      </w:pPr>
-      <w:r>
-        <w:rPr>
-          <w:rFonts w:ascii="Quantico" w:eastAsia="Quantico" w:hAnsi="Quantico" w:cs="Quantico"/>
-        </w:rPr>
-        <w:t>Consistirá en que cada cierto número de turnos cambiará del día a la noche y viceversa, teniendo determinadas ventajas y desventajas dependiendo del momento.</w:t>
-      </w:r>
-    </w:p>
-    <w:p>
-      <w:pPr>
-        <w:rPr>
-          <w:rFonts w:ascii="Quantico" w:eastAsia="Quantico" w:hAnsi="Quantico" w:cs="Quantico"/>
-        </w:rPr>
-      </w:pPr>
-      <w:r>
-        <w:rPr>
-          <w:rFonts w:ascii="Quantico" w:eastAsia="Quantico" w:hAnsi="Quantico" w:cs="Quantico"/>
-        </w:rPr>
-        <w:t>El objetivo del día será preparar la defensa para la noche. Y en la noche, como se ha mencionado previamente, vendrá una tropa francesa a invadir tu aldea. Una vez terminada, tendrás que reponer fuerzas durante el resto de la noche para seguir aprovechando el día. Esta idea se desarrollará si el tiempo nos es favorable.</w:t>
-      </w:r>
-    </w:p>
-    <w:p>
-      <w:pPr>
-        <w:rPr>
-          <w:rFonts w:ascii="Quantico" w:eastAsia="Quantico" w:hAnsi="Quantico" w:cs="Quantico"/>
-        </w:rPr>
-      </w:pPr>
-    </w:p>
-    <w:p>
-      <w:pPr>
+      </w:pPr>
+      <w:r>
         <w:rPr>
           <w:rFonts w:ascii="Quantico" w:eastAsia="Quantico" w:hAnsi="Quantico" w:cs="Quantico"/>
           <w:b/>
@@ -2369,7 +2218,8 @@
           <w:szCs w:val="28"/>
           <w:u w:val="single"/>
         </w:rPr>
-      </w:pPr>
+        <w:t>2.</w:t>
+      </w:r>
       <w:r>
         <w:rPr>
           <w:rFonts w:ascii="Quantico" w:eastAsia="Quantico" w:hAnsi="Quantico" w:cs="Quantico"/>
@@ -2378,7 +2228,7 @@
           <w:szCs w:val="28"/>
           <w:u w:val="single"/>
         </w:rPr>
-        <w:t>2.11</w:t>
+        <w:t>9</w:t>
       </w:r>
       <w:r>
         <w:rPr>
@@ -2474,7 +2324,9 @@
           <w:u w:val="single"/>
         </w:rPr>
       </w:pPr>
-      <w:r>
+    </w:p>
+    <w:p>
+      <w:pPr>
         <w:rPr>
           <w:rFonts w:ascii="Quantico" w:eastAsia="Quantico" w:hAnsi="Quantico" w:cs="Quantico"/>
           <w:b/>
@@ -2482,6 +2334,125 @@
           <w:szCs w:val="40"/>
           <w:u w:val="single"/>
         </w:rPr>
+      </w:pPr>
+    </w:p>
+    <w:p>
+      <w:pPr>
+        <w:rPr>
+          <w:rFonts w:ascii="Quantico" w:eastAsia="Quantico" w:hAnsi="Quantico" w:cs="Quantico"/>
+          <w:b/>
+          <w:sz w:val="40"/>
+          <w:szCs w:val="40"/>
+          <w:u w:val="single"/>
+        </w:rPr>
+      </w:pPr>
+    </w:p>
+    <w:p>
+      <w:pPr>
+        <w:rPr>
+          <w:rFonts w:ascii="Quantico" w:eastAsia="Quantico" w:hAnsi="Quantico" w:cs="Quantico"/>
+          <w:b/>
+          <w:sz w:val="40"/>
+          <w:szCs w:val="40"/>
+          <w:u w:val="single"/>
+        </w:rPr>
+      </w:pPr>
+    </w:p>
+    <w:p>
+      <w:pPr>
+        <w:rPr>
+          <w:rFonts w:ascii="Quantico" w:eastAsia="Quantico" w:hAnsi="Quantico" w:cs="Quantico"/>
+          <w:b/>
+          <w:sz w:val="40"/>
+          <w:szCs w:val="40"/>
+          <w:u w:val="single"/>
+        </w:rPr>
+      </w:pPr>
+    </w:p>
+    <w:p>
+      <w:pPr>
+        <w:rPr>
+          <w:rFonts w:ascii="Quantico" w:eastAsia="Quantico" w:hAnsi="Quantico" w:cs="Quantico"/>
+          <w:b/>
+          <w:sz w:val="40"/>
+          <w:szCs w:val="40"/>
+          <w:u w:val="single"/>
+        </w:rPr>
+      </w:pPr>
+    </w:p>
+    <w:p>
+      <w:pPr>
+        <w:rPr>
+          <w:rFonts w:ascii="Quantico" w:eastAsia="Quantico" w:hAnsi="Quantico" w:cs="Quantico"/>
+          <w:b/>
+          <w:sz w:val="40"/>
+          <w:szCs w:val="40"/>
+          <w:u w:val="single"/>
+        </w:rPr>
+      </w:pPr>
+    </w:p>
+    <w:p>
+      <w:pPr>
+        <w:rPr>
+          <w:rFonts w:ascii="Quantico" w:eastAsia="Quantico" w:hAnsi="Quantico" w:cs="Quantico"/>
+          <w:b/>
+          <w:sz w:val="40"/>
+          <w:szCs w:val="40"/>
+          <w:u w:val="single"/>
+        </w:rPr>
+      </w:pPr>
+    </w:p>
+    <w:p>
+      <w:pPr>
+        <w:rPr>
+          <w:rFonts w:ascii="Quantico" w:eastAsia="Quantico" w:hAnsi="Quantico" w:cs="Quantico"/>
+          <w:b/>
+          <w:sz w:val="40"/>
+          <w:szCs w:val="40"/>
+          <w:u w:val="single"/>
+        </w:rPr>
+      </w:pPr>
+    </w:p>
+    <w:p>
+      <w:pPr>
+        <w:rPr>
+          <w:rFonts w:ascii="Quantico" w:eastAsia="Quantico" w:hAnsi="Quantico" w:cs="Quantico"/>
+          <w:b/>
+          <w:sz w:val="40"/>
+          <w:szCs w:val="40"/>
+          <w:u w:val="single"/>
+        </w:rPr>
+      </w:pPr>
+    </w:p>
+    <w:p>
+      <w:pPr>
+        <w:rPr>
+          <w:rFonts w:ascii="Quantico" w:eastAsia="Quantico" w:hAnsi="Quantico" w:cs="Quantico"/>
+          <w:b/>
+          <w:sz w:val="40"/>
+          <w:szCs w:val="40"/>
+          <w:u w:val="single"/>
+        </w:rPr>
+      </w:pPr>
+    </w:p>
+    <w:p>
+      <w:pPr>
+        <w:rPr>
+          <w:rFonts w:ascii="Quantico" w:eastAsia="Quantico" w:hAnsi="Quantico" w:cs="Quantico"/>
+          <w:b/>
+          <w:sz w:val="40"/>
+          <w:szCs w:val="40"/>
+          <w:u w:val="single"/>
+        </w:rPr>
+      </w:pPr>
+      <w:r>
+        <w:rPr>
+          <w:rFonts w:ascii="Quantico" w:eastAsia="Quantico" w:hAnsi="Quantico" w:cs="Quantico"/>
+          <w:b/>
+          <w:sz w:val="40"/>
+          <w:szCs w:val="40"/>
+          <w:u w:val="single"/>
+        </w:rPr>
         <w:t>3.-DINÁMICAS:</w:t>
       </w:r>
     </w:p>
@@ -2499,79 +2470,81 @@
           <w:b/>
           <w:sz w:val="28"/>
           <w:szCs w:val="28"/>
-        </w:rPr>
-      </w:pPr>
-      <w:r>
+          <w:u w:val="single"/>
+        </w:rPr>
+      </w:pPr>
+    </w:p>
+    <w:p>
+      <w:pPr>
         <w:rPr>
           <w:rFonts w:ascii="Quantico" w:eastAsia="Quantico" w:hAnsi="Quantico" w:cs="Quantico"/>
           <w:b/>
           <w:sz w:val="28"/>
           <w:szCs w:val="28"/>
-          <w:u w:val="single"/>
-        </w:rPr>
-        <w:t>3.1- Objetivos</w:t>
-      </w:r>
+        </w:rPr>
+      </w:pPr>
       <w:r>
         <w:rPr>
           <w:rFonts w:ascii="Quantico" w:eastAsia="Quantico" w:hAnsi="Quantico" w:cs="Quantico"/>
           <w:b/>
           <w:sz w:val="28"/>
           <w:szCs w:val="28"/>
-        </w:rPr>
-        <w:t xml:space="preserve">: </w:t>
-      </w:r>
-    </w:p>
-    <w:p>
-      <w:pPr>
-        <w:rPr>
-          <w:rFonts w:ascii="Quantico" w:eastAsia="Quantico" w:hAnsi="Quantico" w:cs="Quantico"/>
-        </w:rPr>
-      </w:pPr>
-      <w:r>
-        <w:rPr>
-          <w:rFonts w:ascii="Quantico" w:eastAsia="Quantico" w:hAnsi="Quantico" w:cs="Quantico"/>
-        </w:rPr>
-        <w:t>Para ganar el jugador debe aprender a gestionar su aldea para proteger a los ciudadanos de los ataques const</w:t>
-      </w:r>
-      <w:r>
-        <w:rPr>
-          <w:rFonts w:ascii="Quantico" w:eastAsia="Quantico" w:hAnsi="Quantico" w:cs="Quantico"/>
-        </w:rPr>
-        <w:t xml:space="preserve">antes de las tropas francesas </w:t>
-      </w:r>
-      <w:r>
-        <w:rPr>
-          <w:rFonts w:ascii="Quantico" w:eastAsia="Quantico" w:hAnsi="Quantico" w:cs="Quantico"/>
-        </w:rPr>
-        <w:t>que qu</w:t>
-      </w:r>
-      <w:r>
-        <w:rPr>
-          <w:rFonts w:ascii="Quantico" w:eastAsia="Quantico" w:hAnsi="Quantico" w:cs="Quantico"/>
-        </w:rPr>
-        <w:t xml:space="preserve">errán hacerse con sus dominios, y así proteger el trono el máximo tiempo posible. En este juego siempre se “perderá”, pues el único final que tiene es que te destruyan el trono los franceses y se acabe el juego. El objetivo será intentar aguantar el máximo </w:t>
-      </w:r>
-      <w:r>
-        <w:rPr>
-          <w:rFonts w:ascii="Quantico" w:eastAsia="Quantico" w:hAnsi="Quantico" w:cs="Quantico"/>
-        </w:rPr>
-        <w:t>número</w:t>
-      </w:r>
-      <w:r>
-        <w:rPr>
-          <w:rFonts w:ascii="Quantico" w:eastAsia="Quantico" w:hAnsi="Quantico" w:cs="Quantico"/>
-        </w:rPr>
-        <w:t xml:space="preserve"> de rondas posibles, y así intentar superar tu record anterior. </w:t>
-      </w:r>
-    </w:p>
-    <w:p>
-      <w:pPr>
-        <w:rPr>
-          <w:rFonts w:ascii="Quantico" w:eastAsia="Quantico" w:hAnsi="Quantico" w:cs="Quantico"/>
+          <w:u w:val="single"/>
+        </w:rPr>
+        <w:t>3.1- Objetivos</w:t>
+      </w:r>
+      <w:r>
+        <w:rPr>
+          <w:rFonts w:ascii="Quantico" w:eastAsia="Quantico" w:hAnsi="Quantico" w:cs="Quantico"/>
+          <w:b/>
           <w:sz w:val="28"/>
           <w:szCs w:val="28"/>
         </w:rPr>
-      </w:pPr>
+        <w:t xml:space="preserve">: </w:t>
+      </w:r>
+    </w:p>
+    <w:p>
+      <w:pPr>
+        <w:rPr>
+          <w:rFonts w:ascii="Quantico" w:eastAsia="Quantico" w:hAnsi="Quantico" w:cs="Quantico"/>
+        </w:rPr>
+      </w:pPr>
+      <w:r>
+        <w:rPr>
+          <w:rFonts w:ascii="Quantico" w:eastAsia="Quantico" w:hAnsi="Quantico" w:cs="Quantico"/>
+        </w:rPr>
+        <w:t>Para ganar el jugador debe aprender a gestionar su aldea para proteger a los ciudadanos de los ataques const</w:t>
+      </w:r>
+      <w:r>
+        <w:rPr>
+          <w:rFonts w:ascii="Quantico" w:eastAsia="Quantico" w:hAnsi="Quantico" w:cs="Quantico"/>
+        </w:rPr>
+        <w:t xml:space="preserve">antes de las tropas francesas </w:t>
+      </w:r>
+      <w:r>
+        <w:rPr>
+          <w:rFonts w:ascii="Quantico" w:eastAsia="Quantico" w:hAnsi="Quantico" w:cs="Quantico"/>
+        </w:rPr>
+        <w:t>que qu</w:t>
+      </w:r>
+      <w:r>
+        <w:rPr>
+          <w:rFonts w:ascii="Quantico" w:eastAsia="Quantico" w:hAnsi="Quantico" w:cs="Quantico"/>
+        </w:rPr>
+        <w:t xml:space="preserve">errán hacerse con sus dominios, y así proteger el trono el máximo tiempo posible. En este juego siempre se “perderá”, pues el único final que tiene es que te destruyan el trono los franceses y se acabe el juego. El objetivo será intentar aguantar el máximo </w:t>
+      </w:r>
+      <w:r>
+        <w:rPr>
+          <w:rFonts w:ascii="Quantico" w:eastAsia="Quantico" w:hAnsi="Quantico" w:cs="Quantico"/>
+        </w:rPr>
+        <w:t>número</w:t>
+      </w:r>
+      <w:r>
+        <w:rPr>
+          <w:rFonts w:ascii="Quantico" w:eastAsia="Quantico" w:hAnsi="Quantico" w:cs="Quantico"/>
+        </w:rPr>
+        <w:t xml:space="preserve"> de rondas posibles, y así intentar superar tu record anterior. </w:t>
+      </w:r>
     </w:p>
     <w:p>
       <w:pPr>
@@ -2586,13 +2559,13 @@
       <w:pPr>
         <w:rPr>
           <w:rFonts w:ascii="Quantico" w:eastAsia="Quantico" w:hAnsi="Quantico" w:cs="Quantico"/>
-          <w:b/>
           <w:sz w:val="28"/>
           <w:szCs w:val="28"/>
-          <w:u w:val="single"/>
-        </w:rPr>
-      </w:pPr>
-      <w:r>
+        </w:rPr>
+      </w:pPr>
+    </w:p>
+    <w:p>
+      <w:pPr>
         <w:rPr>
           <w:rFonts w:ascii="Quantico" w:eastAsia="Quantico" w:hAnsi="Quantico" w:cs="Quantico"/>
           <w:b/>
@@ -2600,15 +2573,23 @@
           <w:szCs w:val="28"/>
           <w:u w:val="single"/>
         </w:rPr>
-        <w:lastRenderedPageBreak/>
-        <w:t>3.2- Recompensas y castigos:</w:t>
-      </w:r>
+      </w:pPr>
       <w:r>
         <w:rPr>
           <w:rFonts w:ascii="Quantico" w:eastAsia="Quantico" w:hAnsi="Quantico" w:cs="Quantico"/>
           <w:b/>
           <w:sz w:val="28"/>
           <w:szCs w:val="28"/>
+          <w:u w:val="single"/>
+        </w:rPr>
+        <w:t>3.2- Recompensas y castigos:</w:t>
+      </w:r>
+      <w:r>
+        <w:rPr>
+          <w:rFonts w:ascii="Quantico" w:eastAsia="Quantico" w:hAnsi="Quantico" w:cs="Quantico"/>
+          <w:b/>
+          <w:sz w:val="28"/>
+          <w:szCs w:val="28"/>
         </w:rPr>
         <w:t xml:space="preserve"> </w:t>
       </w:r>
@@ -2656,7 +2637,9 @@
           <w:u w:val="single"/>
         </w:rPr>
       </w:pPr>
-      <w:r>
+    </w:p>
+    <w:p>
+      <w:pPr>
         <w:rPr>
           <w:rFonts w:ascii="Quantico" w:eastAsia="Quantico" w:hAnsi="Quantico" w:cs="Quantico"/>
           <w:b/>
@@ -2664,6 +2647,169 @@
           <w:szCs w:val="40"/>
           <w:u w:val="single"/>
         </w:rPr>
+      </w:pPr>
+    </w:p>
+    <w:p>
+      <w:pPr>
+        <w:rPr>
+          <w:rFonts w:ascii="Quantico" w:eastAsia="Quantico" w:hAnsi="Quantico" w:cs="Quantico"/>
+          <w:b/>
+          <w:sz w:val="40"/>
+          <w:szCs w:val="40"/>
+          <w:u w:val="single"/>
+        </w:rPr>
+      </w:pPr>
+    </w:p>
+    <w:p>
+      <w:pPr>
+        <w:rPr>
+          <w:rFonts w:ascii="Quantico" w:eastAsia="Quantico" w:hAnsi="Quantico" w:cs="Quantico"/>
+          <w:b/>
+          <w:sz w:val="40"/>
+          <w:szCs w:val="40"/>
+          <w:u w:val="single"/>
+        </w:rPr>
+      </w:pPr>
+    </w:p>
+    <w:p>
+      <w:pPr>
+        <w:rPr>
+          <w:rFonts w:ascii="Quantico" w:eastAsia="Quantico" w:hAnsi="Quantico" w:cs="Quantico"/>
+          <w:b/>
+          <w:sz w:val="40"/>
+          <w:szCs w:val="40"/>
+          <w:u w:val="single"/>
+        </w:rPr>
+      </w:pPr>
+    </w:p>
+    <w:p>
+      <w:pPr>
+        <w:rPr>
+          <w:rFonts w:ascii="Quantico" w:eastAsia="Quantico" w:hAnsi="Quantico" w:cs="Quantico"/>
+          <w:b/>
+          <w:sz w:val="40"/>
+          <w:szCs w:val="40"/>
+          <w:u w:val="single"/>
+        </w:rPr>
+      </w:pPr>
+    </w:p>
+    <w:p>
+      <w:pPr>
+        <w:rPr>
+          <w:rFonts w:ascii="Quantico" w:eastAsia="Quantico" w:hAnsi="Quantico" w:cs="Quantico"/>
+          <w:b/>
+          <w:sz w:val="40"/>
+          <w:szCs w:val="40"/>
+          <w:u w:val="single"/>
+        </w:rPr>
+      </w:pPr>
+    </w:p>
+    <w:p>
+      <w:pPr>
+        <w:rPr>
+          <w:rFonts w:ascii="Quantico" w:eastAsia="Quantico" w:hAnsi="Quantico" w:cs="Quantico"/>
+          <w:b/>
+          <w:sz w:val="40"/>
+          <w:szCs w:val="40"/>
+          <w:u w:val="single"/>
+        </w:rPr>
+      </w:pPr>
+    </w:p>
+    <w:p>
+      <w:pPr>
+        <w:rPr>
+          <w:rFonts w:ascii="Quantico" w:eastAsia="Quantico" w:hAnsi="Quantico" w:cs="Quantico"/>
+          <w:b/>
+          <w:sz w:val="40"/>
+          <w:szCs w:val="40"/>
+          <w:u w:val="single"/>
+        </w:rPr>
+      </w:pPr>
+    </w:p>
+    <w:p>
+      <w:pPr>
+        <w:rPr>
+          <w:rFonts w:ascii="Quantico" w:eastAsia="Quantico" w:hAnsi="Quantico" w:cs="Quantico"/>
+          <w:b/>
+          <w:sz w:val="40"/>
+          <w:szCs w:val="40"/>
+          <w:u w:val="single"/>
+        </w:rPr>
+      </w:pPr>
+    </w:p>
+    <w:p>
+      <w:pPr>
+        <w:rPr>
+          <w:rFonts w:ascii="Quantico" w:eastAsia="Quantico" w:hAnsi="Quantico" w:cs="Quantico"/>
+          <w:b/>
+          <w:sz w:val="40"/>
+          <w:szCs w:val="40"/>
+          <w:u w:val="single"/>
+        </w:rPr>
+      </w:pPr>
+    </w:p>
+    <w:p>
+      <w:pPr>
+        <w:rPr>
+          <w:rFonts w:ascii="Quantico" w:eastAsia="Quantico" w:hAnsi="Quantico" w:cs="Quantico"/>
+          <w:b/>
+          <w:sz w:val="40"/>
+          <w:szCs w:val="40"/>
+          <w:u w:val="single"/>
+        </w:rPr>
+      </w:pPr>
+    </w:p>
+    <w:p>
+      <w:pPr>
+        <w:rPr>
+          <w:rFonts w:ascii="Quantico" w:eastAsia="Quantico" w:hAnsi="Quantico" w:cs="Quantico"/>
+          <w:b/>
+          <w:sz w:val="40"/>
+          <w:szCs w:val="40"/>
+          <w:u w:val="single"/>
+        </w:rPr>
+      </w:pPr>
+    </w:p>
+    <w:p>
+      <w:pPr>
+        <w:rPr>
+          <w:rFonts w:ascii="Quantico" w:eastAsia="Quantico" w:hAnsi="Quantico" w:cs="Quantico"/>
+          <w:b/>
+          <w:sz w:val="40"/>
+          <w:szCs w:val="40"/>
+          <w:u w:val="single"/>
+        </w:rPr>
+      </w:pPr>
+    </w:p>
+    <w:p>
+      <w:pPr>
+        <w:rPr>
+          <w:rFonts w:ascii="Quantico" w:eastAsia="Quantico" w:hAnsi="Quantico" w:cs="Quantico"/>
+          <w:b/>
+          <w:sz w:val="40"/>
+          <w:szCs w:val="40"/>
+          <w:u w:val="single"/>
+        </w:rPr>
+      </w:pPr>
+    </w:p>
+    <w:p>
+      <w:pPr>
+        <w:rPr>
+          <w:rFonts w:ascii="Quantico" w:eastAsia="Quantico" w:hAnsi="Quantico" w:cs="Quantico"/>
+          <w:b/>
+          <w:sz w:val="40"/>
+          <w:szCs w:val="40"/>
+          <w:u w:val="single"/>
+        </w:rPr>
+      </w:pPr>
+      <w:r>
+        <w:rPr>
+          <w:rFonts w:ascii="Quantico" w:eastAsia="Quantico" w:hAnsi="Quantico" w:cs="Quantico"/>
+          <w:b/>
+          <w:sz w:val="40"/>
+          <w:szCs w:val="40"/>
+          <w:u w:val="single"/>
+        </w:rPr>
         <w:t>4.-ESTÉTICA:</w:t>
       </w:r>
     </w:p>
@@ -2687,21 +2833,7 @@
         <w:rPr>
           <w:rFonts w:ascii="Quantico" w:eastAsia="Quantico" w:hAnsi="Quantico" w:cs="Quantico"/>
         </w:rPr>
-        <w:t xml:space="preserve">La estética general del juego estará hecha con </w:t>
-      </w:r>
-      <w:proofErr w:type="spellStart"/>
-      <w:r>
-        <w:rPr>
-          <w:rFonts w:ascii="Quantico" w:eastAsia="Quantico" w:hAnsi="Quantico" w:cs="Quantico"/>
-        </w:rPr>
-        <w:t>pixelArt</w:t>
-      </w:r>
-      <w:proofErr w:type="spellEnd"/>
-      <w:r>
-        <w:rPr>
-          <w:rFonts w:ascii="Quantico" w:eastAsia="Quantico" w:hAnsi="Quantico" w:cs="Quantico"/>
-        </w:rPr>
-        <w:t xml:space="preserve">. La paleta de colores principal contendrá tonos marrones, amarillos y verdes. Cuando en el juego sea de noche todos estos colores se tornarán más azules y grises. </w:t>
+        <w:t xml:space="preserve">La estética general del juego estará hecha con pixelArt. La paleta de colores principal contendrá tonos marrones, amarillos y verdes. </w:t>
       </w:r>
     </w:p>
     <w:p>
@@ -2775,7 +2907,7 @@
           <w:lang w:val="es-ES"/>
         </w:rPr>
         <w:drawing>
-          <wp:inline distT="114300" distB="114300" distL="114300" distR="114300">
+          <wp:inline distT="114300" distB="114300" distL="114300" distR="114300" wp14:anchorId="7433C1DB" wp14:editId="00A0F44F">
             <wp:extent cx="5731200" cy="4292600"/>
             <wp:effectExtent l="0" t="0" r="0" b="0"/>
             <wp:docPr id="7" name="image1.png"/>
@@ -2817,6 +2949,13 @@
           <w:rFonts w:ascii="Quantico" w:eastAsia="Quantico" w:hAnsi="Quantico" w:cs="Quantico"/>
         </w:rPr>
       </w:pPr>
+    </w:p>
+    <w:p>
+      <w:pPr>
+        <w:rPr>
+          <w:rFonts w:ascii="Quantico" w:eastAsia="Quantico" w:hAnsi="Quantico" w:cs="Quantico"/>
+        </w:rPr>
+      </w:pPr>
       <w:r>
         <w:rPr>
           <w:rFonts w:ascii="Quantico" w:eastAsia="Quantico" w:hAnsi="Quantico" w:cs="Quantico"/>
@@ -2855,21 +2994,7 @@
         <w:rPr>
           <w:rFonts w:ascii="Quantico" w:eastAsia="Quantico" w:hAnsi="Quantico" w:cs="Quantico"/>
         </w:rPr>
-        <w:t xml:space="preserve">Seguido </w:t>
-      </w:r>
-      <w:proofErr w:type="spellStart"/>
-      <w:r>
-        <w:rPr>
-          <w:rFonts w:ascii="Quantico" w:eastAsia="Quantico" w:hAnsi="Quantico" w:cs="Quantico"/>
-        </w:rPr>
-        <w:t>de el</w:t>
-      </w:r>
-      <w:proofErr w:type="spellEnd"/>
-      <w:r>
-        <w:rPr>
-          <w:rFonts w:ascii="Quantico" w:eastAsia="Quantico" w:hAnsi="Quantico" w:cs="Quantico"/>
-        </w:rPr>
-        <w:t xml:space="preserve"> anterior a la derecha podemos ver un temporizador que nos marcará la cantidad de turnos que le queda al jugador para que los franceses ataquen. </w:t>
+        <w:t xml:space="preserve">Seguido de el anterior a la derecha podemos ver un temporizador que nos marcará la cantidad de turnos que le queda al jugador para que los franceses ataquen. </w:t>
       </w:r>
     </w:p>
     <w:p>
@@ -2886,7 +3011,6 @@
         <w:rPr>
           <w:rFonts w:ascii="Quantico" w:eastAsia="Quantico" w:hAnsi="Quantico" w:cs="Quantico"/>
         </w:rPr>
-        <w:lastRenderedPageBreak/>
         <w:t xml:space="preserve">A continuación, más a la derecha, está el botón de acciones, al pulsar en él tendremos un menú desplegable con todas las opciones que podrá elegir el jugador para gastar en ese turno. </w:t>
       </w:r>
     </w:p>
@@ -2916,8 +3040,23 @@
     </w:p>
     <w:p>
       <w:pPr>
-        <w:rPr>
-          <w:rFonts w:ascii="Quantico" w:eastAsia="Quantico" w:hAnsi="Quantico" w:cs="Quantico"/>
+        <w:ind w:left="720"/>
+        <w:rPr>
+          <w:rFonts w:ascii="Quantico" w:eastAsia="Quantico" w:hAnsi="Quantico" w:cs="Quantico"/>
+          <w:b/>
+          <w:sz w:val="26"/>
+          <w:szCs w:val="26"/>
+        </w:rPr>
+      </w:pPr>
+    </w:p>
+    <w:p>
+      <w:pPr>
+        <w:ind w:left="720"/>
+        <w:rPr>
+          <w:rFonts w:ascii="Quantico" w:eastAsia="Quantico" w:hAnsi="Quantico" w:cs="Quantico"/>
+          <w:b/>
+          <w:sz w:val="26"/>
+          <w:szCs w:val="26"/>
         </w:rPr>
       </w:pPr>
     </w:p>
@@ -2955,7 +3094,13 @@
         <w:rPr>
           <w:rFonts w:ascii="Quantico" w:eastAsia="Quantico" w:hAnsi="Quantico" w:cs="Quantico"/>
         </w:rPr>
-        <w:t xml:space="preserve">Habrá dos menús: un menú de inicio, al entrar al juego y uno de ajustes. En el de inicio aparecerá el título del juego en la parte superior de la pantalla centrado, y debajo de él botón de Jugar. En el menú de ajustes tendremos un calibrado de sonido y un botón para volver al juego. </w:t>
+        <w:t>Habrá dos menús: un menú de inicio, al entrar al juego y uno de ajustes. En el de inicio aparecerá el título del juego en la parte superior de la pantalla centrado, y debajo de él botón de Jugar. En el menú de ajustes tendremos un calibrado de sonido</w:t>
+      </w:r>
+      <w:r>
+        <w:rPr>
+          <w:rFonts w:ascii="Quantico" w:eastAsia="Quantico" w:hAnsi="Quantico" w:cs="Quantico"/>
+        </w:rPr>
+        <w:t>.</w:t>
       </w:r>
     </w:p>
     <w:p>
@@ -3002,6 +3147,20 @@
     </w:p>
     <w:p>
       <w:pPr>
+        <w:rPr>
+          <w:rFonts w:ascii="Quantico" w:eastAsia="Quantico" w:hAnsi="Quantico" w:cs="Quantico"/>
+        </w:rPr>
+      </w:pPr>
+    </w:p>
+    <w:p>
+      <w:pPr>
+        <w:rPr>
+          <w:rFonts w:ascii="Quantico" w:eastAsia="Quantico" w:hAnsi="Quantico" w:cs="Quantico"/>
+        </w:rPr>
+      </w:pPr>
+    </w:p>
+    <w:p>
+      <w:pPr>
         <w:jc w:val="center"/>
         <w:rPr>
           <w:rFonts w:ascii="Quantico" w:eastAsia="Quantico" w:hAnsi="Quantico" w:cs="Quantico"/>
@@ -3014,7 +3173,7 @@
           <w:lang w:val="es-ES"/>
         </w:rPr>
         <w:drawing>
-          <wp:inline distT="114300" distB="114300" distL="114300" distR="114300">
+          <wp:inline distT="114300" distB="114300" distL="114300" distR="114300" wp14:anchorId="39C93704" wp14:editId="775076C2">
             <wp:extent cx="4643438" cy="3085341"/>
             <wp:effectExtent l="0" t="0" r="0" b="0"/>
             <wp:docPr id="3" name="image7.png"/>
@@ -3161,8 +3320,6 @@
           <w:rFonts w:ascii="Quantico" w:eastAsia="Quantico" w:hAnsi="Quantico" w:cs="Quantico"/>
         </w:rPr>
       </w:pPr>
-      <w:bookmarkStart w:id="16" w:name="_GoBack"/>
-      <w:bookmarkEnd w:id="16"/>
     </w:p>
     <w:p>
       <w:pPr>
@@ -3174,7 +3331,9 @@
           <w:u w:val="single"/>
         </w:rPr>
       </w:pPr>
-      <w:r>
+    </w:p>
+    <w:p>
+      <w:pPr>
         <w:rPr>
           <w:rFonts w:ascii="Quantico" w:eastAsia="Quantico" w:hAnsi="Quantico" w:cs="Quantico"/>
           <w:b/>
@@ -3182,6 +3341,15 @@
           <w:szCs w:val="40"/>
           <w:u w:val="single"/>
         </w:rPr>
+      </w:pPr>
+      <w:r>
+        <w:rPr>
+          <w:rFonts w:ascii="Quantico" w:eastAsia="Quantico" w:hAnsi="Quantico" w:cs="Quantico"/>
+          <w:b/>
+          <w:sz w:val="40"/>
+          <w:szCs w:val="40"/>
+          <w:u w:val="single"/>
+        </w:rPr>
         <w:lastRenderedPageBreak/>
         <w:t>5.-ARQUITECTURA</w:t>
       </w:r>
@@ -3202,7 +3370,7 @@
           <w:lang w:val="es-ES"/>
         </w:rPr>
         <w:drawing>
-          <wp:anchor distT="114300" distB="114300" distL="114300" distR="114300" simplePos="0" relativeHeight="251660288" behindDoc="0" locked="0" layoutInCell="1" hidden="0" allowOverlap="1">
+          <wp:anchor distT="114300" distB="114300" distL="114300" distR="114300" simplePos="0" relativeHeight="251660288" behindDoc="0" locked="0" layoutInCell="1" hidden="0" allowOverlap="1" wp14:anchorId="64E8E1C4" wp14:editId="552A0E9E">
             <wp:simplePos x="0" y="0"/>
             <wp:positionH relativeFrom="column">
               <wp:posOffset>-428624</wp:posOffset>
@@ -3251,7 +3419,7 @@
           <w:lang w:val="es-ES"/>
         </w:rPr>
         <w:drawing>
-          <wp:anchor distT="114300" distB="114300" distL="114300" distR="114300" simplePos="0" relativeHeight="251661312" behindDoc="0" locked="0" layoutInCell="1" hidden="0" allowOverlap="1">
+          <wp:anchor distT="114300" distB="114300" distL="114300" distR="114300" simplePos="0" relativeHeight="251661312" behindDoc="0" locked="0" layoutInCell="1" hidden="0" allowOverlap="1" wp14:anchorId="497FAB40" wp14:editId="41D986A6">
             <wp:simplePos x="0" y="0"/>
             <wp:positionH relativeFrom="column">
               <wp:posOffset>-428624</wp:posOffset>
@@ -3327,7 +3495,7 @@
         </w:rPr>
         <w:lastRenderedPageBreak/>
         <w:drawing>
-          <wp:inline distT="114300" distB="114300" distL="114300" distR="114300">
+          <wp:inline distT="114300" distB="114300" distL="114300" distR="114300" wp14:anchorId="510F6452" wp14:editId="56888BB5">
             <wp:extent cx="5881688" cy="3254288"/>
             <wp:effectExtent l="0" t="0" r="0" b="0"/>
             <wp:docPr id="6" name="image4.png"/>
@@ -3386,7 +3554,7 @@
           <w:lang w:val="es-ES"/>
         </w:rPr>
         <w:drawing>
-          <wp:inline distT="114300" distB="114300" distL="114300" distR="114300">
+          <wp:inline distT="114300" distB="114300" distL="114300" distR="114300" wp14:anchorId="4F648A80" wp14:editId="5F2231FB">
             <wp:extent cx="5731200" cy="3644900"/>
             <wp:effectExtent l="0" t="0" r="0" b="0"/>
             <wp:docPr id="2" name="image5.png"/>
@@ -3449,7 +3617,7 @@
 </file>
 
 <file path=word/numbering.xml><?xml version="1.0" encoding="utf-8"?>
-<w:numbering xmlns:wpc="http://schemas.microsoft.com/office/word/2010/wordprocessingCanvas" xmlns:cx="http://schemas.microsoft.com/office/drawing/2014/chartex" xmlns:mc="http://schemas.openxmlformats.org/markup-compatibility/2006" xmlns:o="urn:schemas-microsoft-com:office:office" xmlns:r="http://schemas.openxmlformats.org/officeDocument/2006/relationships" xmlns:m="http://schemas.openxmlformats.org/officeDocument/2006/math" xmlns:v="urn:schemas-microsoft-com:vml" xmlns:wp14="http://schemas.microsoft.com/office/word/2010/wordprocessingDrawing" xmlns:wp="http://schemas.openxmlformats.org/drawingml/2006/wordprocessingDrawing" xmlns:w10="urn:schemas-microsoft-com:office:word" xmlns:w="http://schemas.openxmlformats.org/wordprocessingml/2006/main" xmlns:w14="http://schemas.microsoft.com/office/word/2010/wordml" xmlns:w15="http://schemas.microsoft.com/office/word/2012/wordml" xmlns:w16se="http://schemas.microsoft.com/office/word/2015/wordml/symex" xmlns:wpg="http://schemas.microsoft.com/office/word/2010/wordprocessingGroup" xmlns:wpi="http://schemas.microsoft.com/office/word/2010/wordprocessingInk" xmlns:wne="http://schemas.microsoft.com/office/word/2006/wordml" xmlns:wps="http://schemas.microsoft.com/office/word/2010/wordprocessingShape" mc:Ignorable="w14 w15 w16se wp14">
+<w:numbering xmlns:wpc="http://schemas.microsoft.com/office/word/2010/wordprocessingCanvas" xmlns:cx="http://schemas.microsoft.com/office/drawing/2014/chartex" xmlns:cx1="http://schemas.microsoft.com/office/drawing/2015/9/8/chartex" xmlns:cx2="http://schemas.microsoft.com/office/drawing/2015/10/21/chartex" xmlns:cx3="http://schemas.microsoft.com/office/drawing/2016/5/9/chartex" xmlns:cx4="http://schemas.microsoft.com/office/drawing/2016/5/10/chartex" xmlns:cx5="http://schemas.microsoft.com/office/drawing/2016/5/11/chartex" xmlns:cx6="http://schemas.microsoft.com/office/drawing/2016/5/12/chartex" xmlns:cx7="http://schemas.microsoft.com/office/drawing/2016/5/13/chartex" xmlns:cx8="http://schemas.microsoft.com/office/drawing/2016/5/14/chartex" xmlns:mc="http://schemas.openxmlformats.org/markup-compatibility/2006" xmlns:aink="http://schemas.microsoft.com/office/drawing/2016/ink" xmlns:am3d="http://schemas.microsoft.com/office/drawing/2017/model3d" xmlns:o="urn:schemas-microsoft-com:office:office" xmlns:r="http://schemas.openxmlformats.org/officeDocument/2006/relationships" xmlns:m="http://schemas.openxmlformats.org/officeDocument/2006/math" xmlns:v="urn:schemas-microsoft-com:vml" xmlns:wp14="http://schemas.microsoft.com/office/word/2010/wordprocessingDrawing" xmlns:wp="http://schemas.openxmlformats.org/drawingml/2006/wordprocessingDrawing" xmlns:w10="urn:schemas-microsoft-com:office:word" xmlns:w="http://schemas.openxmlformats.org/wordprocessingml/2006/main" xmlns:w14="http://schemas.microsoft.com/office/word/2010/wordml" xmlns:w15="http://schemas.microsoft.com/office/word/2012/wordml" xmlns:w16cex="http://schemas.microsoft.com/office/word/2018/wordml/cex" xmlns:w16cid="http://schemas.microsoft.com/office/word/2016/wordml/cid" xmlns:w16="http://schemas.microsoft.com/office/word/2018/wordml" xmlns:w16se="http://schemas.microsoft.com/office/word/2015/wordml/symex" xmlns:wpg="http://schemas.microsoft.com/office/word/2010/wordprocessingGroup" xmlns:wpi="http://schemas.microsoft.com/office/word/2010/wordprocessingInk" xmlns:wne="http://schemas.microsoft.com/office/word/2006/wordml" xmlns:wps="http://schemas.microsoft.com/office/word/2010/wordprocessingShape" mc:Ignorable="w14 w15 w16se w16cid w16 w16cex wp14">
   <w:abstractNum w:abstractNumId="0" w15:restartNumberingAfterBreak="0">
     <w:nsid w:val="0CD17287"/>
     <w:multiLevelType w:val="multilevel"/>
@@ -4730,7 +4898,7 @@
 </file>
 
 <file path=word/styles.xml><?xml version="1.0" encoding="utf-8"?>
-<w:styles xmlns:mc="http://schemas.openxmlformats.org/markup-compatibility/2006" xmlns:r="http://schemas.openxmlformats.org/officeDocument/2006/relationships" xmlns:w="http://schemas.openxmlformats.org/wordprocessingml/2006/main" xmlns:w14="http://schemas.microsoft.com/office/word/2010/wordml" xmlns:w15="http://schemas.microsoft.com/office/word/2012/wordml" xmlns:w16se="http://schemas.microsoft.com/office/word/2015/wordml/symex" mc:Ignorable="w14 w15 w16se">
+<w:styles xmlns:mc="http://schemas.openxmlformats.org/markup-compatibility/2006" xmlns:r="http://schemas.openxmlformats.org/officeDocument/2006/relationships" xmlns:w="http://schemas.openxmlformats.org/wordprocessingml/2006/main" xmlns:w14="http://schemas.microsoft.com/office/word/2010/wordml" xmlns:w15="http://schemas.microsoft.com/office/word/2012/wordml" xmlns:w16cex="http://schemas.microsoft.com/office/word/2018/wordml/cex" xmlns:w16cid="http://schemas.microsoft.com/office/word/2016/wordml/cid" xmlns:w16="http://schemas.microsoft.com/office/word/2018/wordml" xmlns:w16se="http://schemas.microsoft.com/office/word/2015/wordml/symex" mc:Ignorable="w14 w15 w16se w16cid w16 w16cex">
   <w:docDefaults>
     <w:rPrDefault>
       <w:rPr>
@@ -4746,7 +4914,7 @@
       </w:pPr>
     </w:pPrDefault>
   </w:docDefaults>
-  <w:latentStyles w:defLockedState="0" w:defUIPriority="99" w:defSemiHidden="0" w:defUnhideWhenUsed="0" w:defQFormat="0" w:count="371">
+  <w:latentStyles w:defLockedState="0" w:defUIPriority="99" w:defSemiHidden="0" w:defUnhideWhenUsed="0" w:defQFormat="0" w:count="376">
     <w:lsdException w:name="Normal" w:uiPriority="0" w:qFormat="1"/>
     <w:lsdException w:name="heading 1" w:uiPriority="9" w:qFormat="1"/>
     <w:lsdException w:name="heading 2" w:semiHidden="1" w:uiPriority="9" w:unhideWhenUsed="1" w:qFormat="1"/>
@@ -4852,7 +5020,6 @@
     <w:lsdException w:name="HTML Sample" w:semiHidden="1" w:unhideWhenUsed="1"/>
     <w:lsdException w:name="HTML Typewriter" w:semiHidden="1" w:unhideWhenUsed="1"/>
     <w:lsdException w:name="HTML Variable" w:semiHidden="1" w:unhideWhenUsed="1"/>
-    <w:lsdException w:name="Normal Table" w:semiHidden="1" w:unhideWhenUsed="1"/>
     <w:lsdException w:name="annotation subject" w:semiHidden="1" w:unhideWhenUsed="1"/>
     <w:lsdException w:name="No List" w:semiHidden="1" w:unhideWhenUsed="1"/>
     <w:lsdException w:name="Outline List 1" w:semiHidden="1" w:unhideWhenUsed="1"/>
@@ -4895,11 +5062,8 @@
     <w:lsdException w:name="Table Contemporary" w:semiHidden="1" w:unhideWhenUsed="1"/>
     <w:lsdException w:name="Table Elegant" w:semiHidden="1" w:unhideWhenUsed="1"/>
     <w:lsdException w:name="Table Professional" w:semiHidden="1" w:unhideWhenUsed="1"/>
-    <w:lsdException w:name="Table Subtle 1" w:semiHidden="1" w:unhideWhenUsed="1"/>
     <w:lsdException w:name="Table Subtle 2" w:semiHidden="1" w:unhideWhenUsed="1"/>
     <w:lsdException w:name="Table Web 1" w:semiHidden="1" w:unhideWhenUsed="1"/>
-    <w:lsdException w:name="Table Web 2" w:semiHidden="1" w:unhideWhenUsed="1"/>
-    <w:lsdException w:name="Table Web 3" w:semiHidden="1" w:unhideWhenUsed="1"/>
     <w:lsdException w:name="Balloon Text" w:semiHidden="1" w:unhideWhenUsed="1"/>
     <w:lsdException w:name="Table Grid" w:uiPriority="39"/>
     <w:lsdException w:name="Table Theme" w:semiHidden="1" w:unhideWhenUsed="1"/>
@@ -5118,6 +5282,11 @@
     <w:lsdException w:name="List Table 5 Dark Accent 6" w:uiPriority="50"/>
     <w:lsdException w:name="List Table 6 Colorful Accent 6" w:uiPriority="51"/>
     <w:lsdException w:name="List Table 7 Colorful Accent 6" w:uiPriority="52"/>
+    <w:lsdException w:name="Mention" w:semiHidden="1" w:unhideWhenUsed="1"/>
+    <w:lsdException w:name="Smart Hyperlink" w:semiHidden="1" w:unhideWhenUsed="1"/>
+    <w:lsdException w:name="Hashtag" w:semiHidden="1" w:unhideWhenUsed="1"/>
+    <w:lsdException w:name="Unresolved Mention" w:semiHidden="1" w:unhideWhenUsed="1"/>
+    <w:lsdException w:name="Smart Link" w:semiHidden="1" w:unhideWhenUsed="1"/>
   </w:latentStyles>
   <w:style w:type="paragraph" w:default="1" w:styleId="Normal">
     <w:name w:val="Normal"/>

</xml_diff>